<commit_message>
Updates to the CIS-5130 outlines.
</commit_message>
<xml_diff>
--- a/Outlines/CIS-5130.docx
+++ b/Outlines/CIS-5130.docx
@@ -1,6 +1,6 @@
 
 <file path=word/document.xml><?xml version="1.0" encoding="utf-8"?>
-<w:document xmlns:wpc="http://schemas.microsoft.com/office/word/2010/wordprocessingCanvas" xmlns:mc="http://schemas.openxmlformats.org/markup-compatibility/2006" xmlns:o="urn:schemas-microsoft-com:office:office" xmlns:r="http://schemas.openxmlformats.org/officeDocument/2006/relationships" xmlns:m="http://schemas.openxmlformats.org/officeDocument/2006/math" xmlns:v="urn:schemas-microsoft-com:vml" xmlns:wp14="http://schemas.microsoft.com/office/word/2010/wordprocessingDrawing" xmlns:wp="http://schemas.openxmlformats.org/drawingml/2006/wordprocessingDrawing" xmlns:w10="urn:schemas-microsoft-com:office:word" xmlns:w="http://schemas.openxmlformats.org/wordprocessingml/2006/main" xmlns:w14="http://schemas.microsoft.com/office/word/2010/wordml" xmlns:w15="http://schemas.microsoft.com/office/word/2012/wordml" xmlns:wpg="http://schemas.microsoft.com/office/word/2010/wordprocessingGroup" xmlns:wpi="http://schemas.microsoft.com/office/word/2010/wordprocessingInk" xmlns:wne="http://schemas.microsoft.com/office/word/2006/wordml" xmlns:wps="http://schemas.microsoft.com/office/word/2010/wordprocessingShape" mc:Ignorable="w14 w15 wp14">
+<w:document xmlns:wpc="http://schemas.microsoft.com/office/word/2010/wordprocessingCanvas" xmlns:cx="http://schemas.microsoft.com/office/drawing/2014/chartex" xmlns:cx1="http://schemas.microsoft.com/office/drawing/2015/9/8/chartex" xmlns:mc="http://schemas.openxmlformats.org/markup-compatibility/2006" xmlns:o="urn:schemas-microsoft-com:office:office" xmlns:r="http://schemas.openxmlformats.org/officeDocument/2006/relationships" xmlns:m="http://schemas.openxmlformats.org/officeDocument/2006/math" xmlns:v="urn:schemas-microsoft-com:vml" xmlns:wp14="http://schemas.microsoft.com/office/word/2010/wordprocessingDrawing" xmlns:wp="http://schemas.openxmlformats.org/drawingml/2006/wordprocessingDrawing" xmlns:w10="urn:schemas-microsoft-com:office:word" xmlns:w="http://schemas.openxmlformats.org/wordprocessingml/2006/main" xmlns:w14="http://schemas.microsoft.com/office/word/2010/wordml" xmlns:w15="http://schemas.microsoft.com/office/word/2012/wordml" xmlns:w16se="http://schemas.microsoft.com/office/word/2015/wordml/symex" xmlns:wpg="http://schemas.microsoft.com/office/word/2010/wordprocessingGroup" xmlns:wpi="http://schemas.microsoft.com/office/word/2010/wordprocessingInk" xmlns:wne="http://schemas.microsoft.com/office/word/2006/wordml" xmlns:wps="http://schemas.microsoft.com/office/word/2010/wordprocessingShape" mc:Ignorable="w14 w15 w16se wp14">
   <w:body>
     <w:p>
       <w:pPr>
@@ -336,7 +336,17 @@
                 <w:sz w:val="16"/>
                 <w:szCs w:val="16"/>
               </w:rPr>
-              <w:t>SW Artifacts</w:t>
+              <w:t>Analysis of</w:t>
+            </w:r>
+            <w:bookmarkStart w:id="0" w:name="_GoBack"/>
+            <w:bookmarkEnd w:id="0"/>
+            <w:r>
+              <w:rPr>
+                <w:rFonts w:ascii="Arial" w:hAnsi="Arial" w:cs="Arial"/>
+                <w:sz w:val="16"/>
+                <w:szCs w:val="16"/>
+              </w:rPr>
+              <w:t xml:space="preserve"> Artifacts</w:t>
             </w:r>
           </w:p>
         </w:tc>
@@ -1741,8 +1751,6 @@
                 <w:szCs w:val="16"/>
               </w:rPr>
             </w:pPr>
-            <w:bookmarkStart w:id="0" w:name="_GoBack"/>
-            <w:bookmarkEnd w:id="0"/>
           </w:p>
         </w:tc>
       </w:tr>
@@ -1767,7 +1775,7 @@
 </file>
 
 <file path=word/endnotes.xml><?xml version="1.0" encoding="utf-8"?>
-<w:endnotes xmlns:wpc="http://schemas.microsoft.com/office/word/2010/wordprocessingCanvas" xmlns:mc="http://schemas.openxmlformats.org/markup-compatibility/2006" xmlns:o="urn:schemas-microsoft-com:office:office" xmlns:r="http://schemas.openxmlformats.org/officeDocument/2006/relationships" xmlns:m="http://schemas.openxmlformats.org/officeDocument/2006/math" xmlns:v="urn:schemas-microsoft-com:vml" xmlns:wp14="http://schemas.microsoft.com/office/word/2010/wordprocessingDrawing" xmlns:wp="http://schemas.openxmlformats.org/drawingml/2006/wordprocessingDrawing" xmlns:w10="urn:schemas-microsoft-com:office:word" xmlns:w="http://schemas.openxmlformats.org/wordprocessingml/2006/main" xmlns:w14="http://schemas.microsoft.com/office/word/2010/wordml" xmlns:w15="http://schemas.microsoft.com/office/word/2012/wordml" xmlns:wpg="http://schemas.microsoft.com/office/word/2010/wordprocessingGroup" xmlns:wpi="http://schemas.microsoft.com/office/word/2010/wordprocessingInk" xmlns:wne="http://schemas.microsoft.com/office/word/2006/wordml" xmlns:wps="http://schemas.microsoft.com/office/word/2010/wordprocessingShape" mc:Ignorable="w14 w15 wp14">
+<w:endnotes xmlns:wpc="http://schemas.microsoft.com/office/word/2010/wordprocessingCanvas" xmlns:cx="http://schemas.microsoft.com/office/drawing/2014/chartex" xmlns:cx1="http://schemas.microsoft.com/office/drawing/2015/9/8/chartex" xmlns:mc="http://schemas.openxmlformats.org/markup-compatibility/2006" xmlns:o="urn:schemas-microsoft-com:office:office" xmlns:r="http://schemas.openxmlformats.org/officeDocument/2006/relationships" xmlns:m="http://schemas.openxmlformats.org/officeDocument/2006/math" xmlns:v="urn:schemas-microsoft-com:vml" xmlns:wp14="http://schemas.microsoft.com/office/word/2010/wordprocessingDrawing" xmlns:wp="http://schemas.openxmlformats.org/drawingml/2006/wordprocessingDrawing" xmlns:w10="urn:schemas-microsoft-com:office:word" xmlns:w="http://schemas.openxmlformats.org/wordprocessingml/2006/main" xmlns:w14="http://schemas.microsoft.com/office/word/2010/wordml" xmlns:w15="http://schemas.microsoft.com/office/word/2012/wordml" xmlns:w16se="http://schemas.microsoft.com/office/word/2015/wordml/symex" xmlns:wpg="http://schemas.microsoft.com/office/word/2010/wordprocessingGroup" xmlns:wpi="http://schemas.microsoft.com/office/word/2010/wordprocessingInk" xmlns:wne="http://schemas.microsoft.com/office/word/2006/wordml" xmlns:wps="http://schemas.microsoft.com/office/word/2010/wordprocessingShape" mc:Ignorable="w14 w15 w16se wp14">
   <w:endnote w:type="separator" w:id="-1">
     <w:p>
       <w:r>
@@ -1786,7 +1794,7 @@
 </file>
 
 <file path=word/footnotes.xml><?xml version="1.0" encoding="utf-8"?>
-<w:footnotes xmlns:wpc="http://schemas.microsoft.com/office/word/2010/wordprocessingCanvas" xmlns:mc="http://schemas.openxmlformats.org/markup-compatibility/2006" xmlns:o="urn:schemas-microsoft-com:office:office" xmlns:r="http://schemas.openxmlformats.org/officeDocument/2006/relationships" xmlns:m="http://schemas.openxmlformats.org/officeDocument/2006/math" xmlns:v="urn:schemas-microsoft-com:vml" xmlns:wp14="http://schemas.microsoft.com/office/word/2010/wordprocessingDrawing" xmlns:wp="http://schemas.openxmlformats.org/drawingml/2006/wordprocessingDrawing" xmlns:w10="urn:schemas-microsoft-com:office:word" xmlns:w="http://schemas.openxmlformats.org/wordprocessingml/2006/main" xmlns:w14="http://schemas.microsoft.com/office/word/2010/wordml" xmlns:w15="http://schemas.microsoft.com/office/word/2012/wordml" xmlns:wpg="http://schemas.microsoft.com/office/word/2010/wordprocessingGroup" xmlns:wpi="http://schemas.microsoft.com/office/word/2010/wordprocessingInk" xmlns:wne="http://schemas.microsoft.com/office/word/2006/wordml" xmlns:wps="http://schemas.microsoft.com/office/word/2010/wordprocessingShape" mc:Ignorable="w14 w15 wp14">
+<w:footnotes xmlns:wpc="http://schemas.microsoft.com/office/word/2010/wordprocessingCanvas" xmlns:cx="http://schemas.microsoft.com/office/drawing/2014/chartex" xmlns:cx1="http://schemas.microsoft.com/office/drawing/2015/9/8/chartex" xmlns:mc="http://schemas.openxmlformats.org/markup-compatibility/2006" xmlns:o="urn:schemas-microsoft-com:office:office" xmlns:r="http://schemas.openxmlformats.org/officeDocument/2006/relationships" xmlns:m="http://schemas.openxmlformats.org/officeDocument/2006/math" xmlns:v="urn:schemas-microsoft-com:vml" xmlns:wp14="http://schemas.microsoft.com/office/word/2010/wordprocessingDrawing" xmlns:wp="http://schemas.openxmlformats.org/drawingml/2006/wordprocessingDrawing" xmlns:w10="urn:schemas-microsoft-com:office:word" xmlns:w="http://schemas.openxmlformats.org/wordprocessingml/2006/main" xmlns:w14="http://schemas.microsoft.com/office/word/2010/wordml" xmlns:w15="http://schemas.microsoft.com/office/word/2012/wordml" xmlns:w16se="http://schemas.microsoft.com/office/word/2015/wordml/symex" xmlns:wpg="http://schemas.microsoft.com/office/word/2010/wordprocessingGroup" xmlns:wpi="http://schemas.microsoft.com/office/word/2010/wordprocessingInk" xmlns:wne="http://schemas.microsoft.com/office/word/2006/wordml" xmlns:wps="http://schemas.microsoft.com/office/word/2010/wordprocessingShape" mc:Ignorable="w14 w15 w16se wp14">
   <w:footnote w:type="separator" w:id="-1">
     <w:p>
       <w:r>
@@ -1805,7 +1813,7 @@
 </file>
 
 <file path=word/header1.xml><?xml version="1.0" encoding="utf-8"?>
-<w:hdr xmlns:wpc="http://schemas.microsoft.com/office/word/2010/wordprocessingCanvas" xmlns:mc="http://schemas.openxmlformats.org/markup-compatibility/2006" xmlns:o="urn:schemas-microsoft-com:office:office" xmlns:r="http://schemas.openxmlformats.org/officeDocument/2006/relationships" xmlns:m="http://schemas.openxmlformats.org/officeDocument/2006/math" xmlns:v="urn:schemas-microsoft-com:vml" xmlns:wp14="http://schemas.microsoft.com/office/word/2010/wordprocessingDrawing" xmlns:wp="http://schemas.openxmlformats.org/drawingml/2006/wordprocessingDrawing" xmlns:w10="urn:schemas-microsoft-com:office:word" xmlns:w="http://schemas.openxmlformats.org/wordprocessingml/2006/main" xmlns:w14="http://schemas.microsoft.com/office/word/2010/wordml" xmlns:w15="http://schemas.microsoft.com/office/word/2012/wordml" xmlns:wpg="http://schemas.microsoft.com/office/word/2010/wordprocessingGroup" xmlns:wpi="http://schemas.microsoft.com/office/word/2010/wordprocessingInk" xmlns:wne="http://schemas.microsoft.com/office/word/2006/wordml" xmlns:wps="http://schemas.microsoft.com/office/word/2010/wordprocessingShape" mc:Ignorable="w14 w15 wp14">
+<w:hdr xmlns:wpc="http://schemas.microsoft.com/office/word/2010/wordprocessingCanvas" xmlns:cx="http://schemas.microsoft.com/office/drawing/2014/chartex" xmlns:cx1="http://schemas.microsoft.com/office/drawing/2015/9/8/chartex" xmlns:mc="http://schemas.openxmlformats.org/markup-compatibility/2006" xmlns:o="urn:schemas-microsoft-com:office:office" xmlns:r="http://schemas.openxmlformats.org/officeDocument/2006/relationships" xmlns:m="http://schemas.openxmlformats.org/officeDocument/2006/math" xmlns:v="urn:schemas-microsoft-com:vml" xmlns:wp14="http://schemas.microsoft.com/office/word/2010/wordprocessingDrawing" xmlns:wp="http://schemas.openxmlformats.org/drawingml/2006/wordprocessingDrawing" xmlns:w10="urn:schemas-microsoft-com:office:word" xmlns:w="http://schemas.openxmlformats.org/wordprocessingml/2006/main" xmlns:w14="http://schemas.microsoft.com/office/word/2010/wordml" xmlns:w15="http://schemas.microsoft.com/office/word/2012/wordml" xmlns:w16se="http://schemas.microsoft.com/office/word/2015/wordml/symex" xmlns:wpg="http://schemas.microsoft.com/office/word/2010/wordprocessingGroup" xmlns:wpi="http://schemas.microsoft.com/office/word/2010/wordprocessingInk" xmlns:wne="http://schemas.microsoft.com/office/word/2006/wordml" xmlns:wps="http://schemas.microsoft.com/office/word/2010/wordprocessingShape" mc:Ignorable="w14 w15 w16se wp14">
   <w:p>
     <w:pPr>
       <w:pStyle w:val="Header"/>
@@ -1883,7 +1891,7 @@
 </file>
 
 <file path=word/numbering.xml><?xml version="1.0" encoding="utf-8"?>
-<w:numbering xmlns:wpc="http://schemas.microsoft.com/office/word/2010/wordprocessingCanvas" xmlns:mc="http://schemas.openxmlformats.org/markup-compatibility/2006" xmlns:o="urn:schemas-microsoft-com:office:office" xmlns:r="http://schemas.openxmlformats.org/officeDocument/2006/relationships" xmlns:m="http://schemas.openxmlformats.org/officeDocument/2006/math" xmlns:v="urn:schemas-microsoft-com:vml" xmlns:wp14="http://schemas.microsoft.com/office/word/2010/wordprocessingDrawing" xmlns:wp="http://schemas.openxmlformats.org/drawingml/2006/wordprocessingDrawing" xmlns:w10="urn:schemas-microsoft-com:office:word" xmlns:w="http://schemas.openxmlformats.org/wordprocessingml/2006/main" xmlns:w14="http://schemas.microsoft.com/office/word/2010/wordml" xmlns:w15="http://schemas.microsoft.com/office/word/2012/wordml" xmlns:wpg="http://schemas.microsoft.com/office/word/2010/wordprocessingGroup" xmlns:wpi="http://schemas.microsoft.com/office/word/2010/wordprocessingInk" xmlns:wne="http://schemas.microsoft.com/office/word/2006/wordml" xmlns:wps="http://schemas.microsoft.com/office/word/2010/wordprocessingShape" mc:Ignorable="w14 w15 wp14">
+<w:numbering xmlns:wpc="http://schemas.microsoft.com/office/word/2010/wordprocessingCanvas" xmlns:cx="http://schemas.microsoft.com/office/drawing/2014/chartex" xmlns:cx1="http://schemas.microsoft.com/office/drawing/2015/9/8/chartex" xmlns:mc="http://schemas.openxmlformats.org/markup-compatibility/2006" xmlns:o="urn:schemas-microsoft-com:office:office" xmlns:r="http://schemas.openxmlformats.org/officeDocument/2006/relationships" xmlns:m="http://schemas.openxmlformats.org/officeDocument/2006/math" xmlns:v="urn:schemas-microsoft-com:vml" xmlns:wp14="http://schemas.microsoft.com/office/word/2010/wordprocessingDrawing" xmlns:wp="http://schemas.openxmlformats.org/drawingml/2006/wordprocessingDrawing" xmlns:w10="urn:schemas-microsoft-com:office:word" xmlns:w="http://schemas.openxmlformats.org/wordprocessingml/2006/main" xmlns:w14="http://schemas.microsoft.com/office/word/2010/wordml" xmlns:w15="http://schemas.microsoft.com/office/word/2012/wordml" xmlns:w16se="http://schemas.microsoft.com/office/word/2015/wordml/symex" xmlns:wpg="http://schemas.microsoft.com/office/word/2010/wordprocessingGroup" xmlns:wpi="http://schemas.microsoft.com/office/word/2010/wordprocessingInk" xmlns:wne="http://schemas.microsoft.com/office/word/2006/wordml" xmlns:wps="http://schemas.microsoft.com/office/word/2010/wordprocessingShape" mc:Ignorable="w14 w15 w16se wp14">
   <w:abstractNum w:abstractNumId="0" w15:restartNumberingAfterBreak="0">
     <w:nsid w:val="0ED125CF"/>
     <w:multiLevelType w:val="hybridMultilevel"/>
@@ -2485,7 +2493,7 @@
 </file>
 
 <file path=word/styles.xml><?xml version="1.0" encoding="utf-8"?>
-<w:styles xmlns:mc="http://schemas.openxmlformats.org/markup-compatibility/2006" xmlns:r="http://schemas.openxmlformats.org/officeDocument/2006/relationships" xmlns:w="http://schemas.openxmlformats.org/wordprocessingml/2006/main" xmlns:w14="http://schemas.microsoft.com/office/word/2010/wordml" xmlns:w15="http://schemas.microsoft.com/office/word/2012/wordml" mc:Ignorable="w14 w15">
+<w:styles xmlns:mc="http://schemas.openxmlformats.org/markup-compatibility/2006" xmlns:r="http://schemas.openxmlformats.org/officeDocument/2006/relationships" xmlns:w="http://schemas.openxmlformats.org/wordprocessingml/2006/main" xmlns:w14="http://schemas.microsoft.com/office/word/2010/wordml" xmlns:w15="http://schemas.microsoft.com/office/word/2012/wordml" xmlns:w16se="http://schemas.microsoft.com/office/word/2015/wordml/symex" mc:Ignorable="w14 w15 w16se">
   <w:docDefaults>
     <w:rPrDefault>
       <w:rPr>
@@ -3221,31 +3229,6 @@
 </file>
 
 <file path=customXml/item1.xml><?xml version="1.0" encoding="utf-8"?>
-<p:properties xmlns:p="http://schemas.microsoft.com/office/2006/metadata/properties" xmlns:xsi="http://www.w3.org/2001/XMLSchema-instance" xmlns:pc="http://schemas.microsoft.com/office/infopath/2007/PartnerControls">
-  <documentManagement>
-    <Category xmlns="2c5f1fed-051d-4f3f-8b46-6b9403f7304d">General</Category>
-    <BbModifiedBy xmlns="2c5f1fed-051d-4f3f-8b46-6b9403f7304d" xsi:nil="true"/>
-    <BbModified xmlns="2c5f1fed-051d-4f3f-8b46-6b9403f7304d" xsi:nil="true"/>
-    <Year xmlns="2c5f1fed-051d-4f3f-8b46-6b9403f7304d" xsi:nil="true"/>
-    <Department xmlns="2c5f1fed-051d-4f3f-8b46-6b9403f7304d">Administration</Department>
-  </documentManagement>
-</p:properties>
-</file>
-
-<file path=customXml/item2.xml><?xml version="1.0" encoding="utf-8"?>
-<LongProperties xmlns="http://schemas.microsoft.com/office/2006/metadata/longProperties"/>
-</file>
-
-<file path=customXml/item3.xml><?xml version="1.0" encoding="utf-8"?>
-<?mso-contentType ?>
-<FormTemplates xmlns="http://schemas.microsoft.com/sharepoint/v3/contenttype/forms">
-  <Display>DocumentLibraryForm</Display>
-  <Edit>DocumentLibraryForm</Edit>
-  <New>DocumentLibraryForm</New>
-</FormTemplates>
-</file>
-
-<file path=customXml/item4.xml><?xml version="1.0" encoding="utf-8"?>
 <ct:contentTypeSchema xmlns:ct="http://schemas.microsoft.com/office/2006/metadata/contentType" xmlns:ma="http://schemas.microsoft.com/office/2006/metadata/properties/metaAttributes" ct:_="" ma:_="" ma:contentTypeName="Document" ma:contentTypeID="0x010100A935EBFE4623154E9FD7EC93657E4646" ma:contentTypeVersion="6" ma:contentTypeDescription="Create a new document." ma:contentTypeScope="" ma:versionID="9b3104846f13c872d96acbbedbde4d62">
   <xsd:schema xmlns:xsd="http://www.w3.org/2001/XMLSchema" xmlns:xs="http://www.w3.org/2001/XMLSchema" xmlns:p="http://schemas.microsoft.com/office/2006/metadata/properties" xmlns:ns2="2c5f1fed-051d-4f3f-8b46-6b9403f7304d" targetNamespace="http://schemas.microsoft.com/office/2006/metadata/properties" ma:root="true" ma:fieldsID="d302a66e75f30addc0a27d4c34d959fc" ns2:_="">
     <xsd:import namespace="2c5f1fed-051d-4f3f-8b46-6b9403f7304d"/>
@@ -3432,43 +3415,36 @@
 </ct:contentTypeSchema>
 </file>
 
+<file path=customXml/item2.xml><?xml version="1.0" encoding="utf-8"?>
+<?mso-contentType ?>
+<FormTemplates xmlns="http://schemas.microsoft.com/sharepoint/v3/contenttype/forms">
+  <Display>DocumentLibraryForm</Display>
+  <Edit>DocumentLibraryForm</Edit>
+  <New>DocumentLibraryForm</New>
+</FormTemplates>
+</file>
+
+<file path=customXml/item3.xml><?xml version="1.0" encoding="utf-8"?>
+<LongProperties xmlns="http://schemas.microsoft.com/office/2006/metadata/longProperties"/>
+</file>
+
+<file path=customXml/item4.xml><?xml version="1.0" encoding="utf-8"?>
+<p:properties xmlns:p="http://schemas.microsoft.com/office/2006/metadata/properties" xmlns:xsi="http://www.w3.org/2001/XMLSchema-instance" xmlns:pc="http://schemas.microsoft.com/office/infopath/2007/PartnerControls">
+  <documentManagement>
+    <Category xmlns="2c5f1fed-051d-4f3f-8b46-6b9403f7304d">General</Category>
+    <BbModifiedBy xmlns="2c5f1fed-051d-4f3f-8b46-6b9403f7304d" xsi:nil="true"/>
+    <BbModified xmlns="2c5f1fed-051d-4f3f-8b46-6b9403f7304d" xsi:nil="true"/>
+    <Year xmlns="2c5f1fed-051d-4f3f-8b46-6b9403f7304d" xsi:nil="true"/>
+    <Department xmlns="2c5f1fed-051d-4f3f-8b46-6b9403f7304d">Administration</Department>
+  </documentManagement>
+</p:properties>
+</file>
+
 <file path=customXml/item5.xml><?xml version="1.0" encoding="utf-8"?>
 <b:Sources xmlns:b="http://schemas.openxmlformats.org/officeDocument/2006/bibliography" xmlns="http://schemas.openxmlformats.org/officeDocument/2006/bibliography" SelectedStyle="\APA.XSL" StyleName="APA"/>
 </file>
 
 <file path=customXml/itemProps1.xml><?xml version="1.0" encoding="utf-8"?>
-<ds:datastoreItem xmlns:ds="http://schemas.openxmlformats.org/officeDocument/2006/customXml" ds:itemID="{0B8B7B37-D292-411A-AC27-5149F2839FAB}">
-  <ds:schemaRefs>
-    <ds:schemaRef ds:uri="http://purl.org/dc/elements/1.1/"/>
-    <ds:schemaRef ds:uri="http://www.w3.org/XML/1998/namespace"/>
-    <ds:schemaRef ds:uri="2c5f1fed-051d-4f3f-8b46-6b9403f7304d"/>
-    <ds:schemaRef ds:uri="http://purl.org/dc/terms/"/>
-    <ds:schemaRef ds:uri="http://purl.org/dc/dcmitype/"/>
-    <ds:schemaRef ds:uri="http://schemas.microsoft.com/office/2006/documentManagement/types"/>
-    <ds:schemaRef ds:uri="http://schemas.microsoft.com/office/infopath/2007/PartnerControls"/>
-    <ds:schemaRef ds:uri="http://schemas.openxmlformats.org/package/2006/metadata/core-properties"/>
-    <ds:schemaRef ds:uri="http://schemas.microsoft.com/office/2006/metadata/properties"/>
-  </ds:schemaRefs>
-</ds:datastoreItem>
-</file>
-
-<file path=customXml/itemProps2.xml><?xml version="1.0" encoding="utf-8"?>
-<ds:datastoreItem xmlns:ds="http://schemas.openxmlformats.org/officeDocument/2006/customXml" ds:itemID="{57D1529D-CB27-4ED0-AE87-6DE677AC7233}">
-  <ds:schemaRefs>
-    <ds:schemaRef ds:uri="http://schemas.microsoft.com/office/2006/metadata/longProperties"/>
-  </ds:schemaRefs>
-</ds:datastoreItem>
-</file>
-
-<file path=customXml/itemProps3.xml><?xml version="1.0" encoding="utf-8"?>
-<ds:datastoreItem xmlns:ds="http://schemas.openxmlformats.org/officeDocument/2006/customXml" ds:itemID="{2A0ADE9B-46BB-4D48-9F57-CAAF3D52AB0F}">
-  <ds:schemaRefs>
-    <ds:schemaRef ds:uri="http://schemas.microsoft.com/sharepoint/v3/contenttype/forms"/>
-  </ds:schemaRefs>
-</ds:datastoreItem>
-</file>
-
-<file path=customXml/itemProps4.xml><?xml version="1.0" encoding="utf-8"?>
 <ds:datastoreItem xmlns:ds="http://schemas.openxmlformats.org/officeDocument/2006/customXml" ds:itemID="{58EF4972-27A1-4637-9C8C-06C5ABE268D3}">
   <ds:schemaRefs>
     <ds:schemaRef ds:uri="http://schemas.microsoft.com/office/2006/metadata/contentType"/>
@@ -3486,8 +3462,34 @@
 </ds:datastoreItem>
 </file>
 
+<file path=customXml/itemProps2.xml><?xml version="1.0" encoding="utf-8"?>
+<ds:datastoreItem xmlns:ds="http://schemas.openxmlformats.org/officeDocument/2006/customXml" ds:itemID="{2A0ADE9B-46BB-4D48-9F57-CAAF3D52AB0F}">
+  <ds:schemaRefs>
+    <ds:schemaRef ds:uri="http://schemas.microsoft.com/sharepoint/v3/contenttype/forms"/>
+  </ds:schemaRefs>
+</ds:datastoreItem>
+</file>
+
+<file path=customXml/itemProps3.xml><?xml version="1.0" encoding="utf-8"?>
+<ds:datastoreItem xmlns:ds="http://schemas.openxmlformats.org/officeDocument/2006/customXml" ds:itemID="{57D1529D-CB27-4ED0-AE87-6DE677AC7233}">
+  <ds:schemaRefs>
+    <ds:schemaRef ds:uri="http://schemas.microsoft.com/office/2006/metadata/longProperties"/>
+  </ds:schemaRefs>
+</ds:datastoreItem>
+</file>
+
+<file path=customXml/itemProps4.xml><?xml version="1.0" encoding="utf-8"?>
+<ds:datastoreItem xmlns:ds="http://schemas.openxmlformats.org/officeDocument/2006/customXml" ds:itemID="{0B8B7B37-D292-411A-AC27-5149F2839FAB}">
+  <ds:schemaRefs>
+    <ds:schemaRef ds:uri="http://schemas.microsoft.com/office/2006/metadata/properties"/>
+    <ds:schemaRef ds:uri="http://schemas.microsoft.com/office/infopath/2007/PartnerControls"/>
+    <ds:schemaRef ds:uri="2c5f1fed-051d-4f3f-8b46-6b9403f7304d"/>
+  </ds:schemaRefs>
+</ds:datastoreItem>
+</file>
+
 <file path=customXml/itemProps5.xml><?xml version="1.0" encoding="utf-8"?>
-<ds:datastoreItem xmlns:ds="http://schemas.openxmlformats.org/officeDocument/2006/customXml" ds:itemID="{E7AE754D-7E02-49A4-8898-94E09F03AAE5}">
+<ds:datastoreItem xmlns:ds="http://schemas.openxmlformats.org/officeDocument/2006/customXml" ds:itemID="{E92082E7-118E-47FD-813A-D3C7F5C3C3DB}">
   <ds:schemaRefs>
     <ds:schemaRef ds:uri="http://schemas.openxmlformats.org/officeDocument/2006/bibliography"/>
   </ds:schemaRefs>

</xml_diff>